<commit_message>
In Case Studies, install changed to github
</commit_message>
<xml_diff>
--- a/CaseStudies/CoveredCodend/CoveredCodend.docx
+++ b/CaseStudies/CoveredCodend/CoveredCodend.docx
@@ -2928,7 +2928,7 @@
         <w:rPr>
           <w:rStyle w:val="VerbatimChar"/>
         </w:rPr>
-        <w:t xml:space="preserve">##   |                                                                              |                                                                      |   0%  |                                                                              |====                                                                  |   5%  |                                                                              |=======                                                               |  10%  |                                                                              |==========                                                            |  15%</w:t>
+        <w:t xml:space="preserve">##   |                                                                              |                                                                      |   0%  |                                                                              |====                                                                  |   5%  |                                                                              |=======                                                               |  10%  |                                                                              |==========                                                            |  15%  |                                                                              |==============                                                        |  20%  |                                                                              |==================                                                    |  25%  |                                                                              |=====================                                                 |  30%  |                                                                              |========================                                              |  35%  |                                                                              |============================                                          |  40%  |                                                                              |================================                                      |  45%  |                                                                              |===================================                                   |  50%  |                                                                              |======================================                                |  55%  |                                                                              |==========================================                            |  60%</w:t>
       </w:r>
     </w:p>
     <w:p>
@@ -2950,7 +2950,7 @@
         <w:rPr>
           <w:rStyle w:val="VerbatimChar"/>
         </w:rPr>
-        <w:t xml:space="preserve">##   |                                                                              |==============                                                        |  20%  |                                                                              |==================                                                    |  25%  |                                                                              |=====================                                                 |  30%  |                                                                              |========================                                              |  35%  |                                                                              |============================                                          |  40%  |                                                                              |================================                                      |  45%  |                                                                              |===================================                                   |  50%</w:t>
+        <w:t xml:space="preserve">##   |                                                                              |==============================================                        |  65%  |                                                                              |=================================================                     |  70%  |                                                                              |====================================================                  |  75%</w:t>
       </w:r>
     </w:p>
     <w:p>
@@ -2972,7 +2972,25 @@
         <w:rPr>
           <w:rStyle w:val="VerbatimChar"/>
         </w:rPr>
-        <w:t xml:space="preserve">##   |                                                                              |======================================                                |  55%  |                                                                              |==========================================                            |  60%  |                                                                              |==============================================                        |  65%  |                                                                              |=================================================                     |  70%</w:t>
+        <w:t xml:space="preserve">##   |                                                                              |========================================================              |  80%  |                                                                              |============================================================          |  85%  |                                                                              |===============================================================       |  90%  |                                                                              |==================================================================    |  95%  |                                                                              |======================================================================| 100%</w:t>
+      </w:r>
+      <w:r>
+        <w:br/>
+      </w:r>
+      <w:r>
+        <w:rPr>
+          <w:rStyle w:val="VerbatimChar"/>
+        </w:rPr>
+        <w:t xml:space="preserve">## </w:t>
+      </w:r>
+      <w:r>
+        <w:br/>
+      </w:r>
+      <w:r>
+        <w:rPr>
+          <w:rStyle w:val="VerbatimChar"/>
+        </w:rPr>
+        <w:t xml:space="preserve">## Bootstrap successfully completed</w:t>
       </w:r>
     </w:p>
     <w:p>
@@ -2981,9 +2999,51 @@
       </w:pPr>
       <w:r>
         <w:rPr>
-          <w:rStyle w:val="VerbatimChar"/>
-        </w:rPr>
-        <w:t xml:space="preserve">## Warning in sqrt(diag(varpars)): NaNs produced</w:t>
+          <w:rStyle w:val="FunctionTok"/>
+        </w:rPr>
+        <w:t xml:space="preserve">cat</w:t>
+      </w:r>
+      <w:r>
+        <w:rPr>
+          <w:rStyle w:val="NormalTok"/>
+        </w:rPr>
+        <w:t xml:space="preserve">(</w:t>
+      </w:r>
+      <w:r>
+        <w:rPr>
+          <w:rStyle w:val="StringTok"/>
+        </w:rPr>
+        <w:t xml:space="preserve">"Bootstrap estimated standard errors are"</w:t>
+      </w:r>
+      <w:r>
+        <w:rPr>
+          <w:rStyle w:val="NormalTok"/>
+        </w:rPr>
+        <w:t xml:space="preserve">,</w:t>
+      </w:r>
+      <w:r>
+        <w:rPr>
+          <w:rStyle w:val="FunctionTok"/>
+        </w:rPr>
+        <w:t xml:space="preserve">apply</w:t>
+      </w:r>
+      <w:r>
+        <w:rPr>
+          <w:rStyle w:val="NormalTok"/>
+        </w:rPr>
+        <w:t xml:space="preserve">(BootPars,</w:t>
+      </w:r>
+      <w:r>
+        <w:rPr>
+          <w:rStyle w:val="DecValTok"/>
+        </w:rPr>
+        <w:t xml:space="preserve">2</w:t>
+      </w:r>
+      <w:r>
+        <w:rPr>
+          <w:rStyle w:val="NormalTok"/>
+        </w:rPr>
+        <w:t xml:space="preserve">,sd))</w:t>
       </w:r>
     </w:p>
     <w:p>
@@ -2994,111 +3054,7 @@
         <w:rPr>
           <w:rStyle w:val="VerbatimChar"/>
         </w:rPr>
-        <w:t xml:space="preserve">##   |                                                                              |====================================================                  |  75%  |                                                                              |========================================================              |  80%</w:t>
-      </w:r>
-    </w:p>
-    <w:p>
-      <w:pPr>
-        <w:pStyle w:val="SourceCode"/>
-      </w:pPr>
-      <w:r>
-        <w:rPr>
-          <w:rStyle w:val="VerbatimChar"/>
-        </w:rPr>
-        <w:t xml:space="preserve">## Warning in sqrt(diag(varpars)): NaNs produced</w:t>
-      </w:r>
-    </w:p>
-    <w:p>
-      <w:pPr>
-        <w:pStyle w:val="SourceCode"/>
-      </w:pPr>
-      <w:r>
-        <w:rPr>
-          <w:rStyle w:val="VerbatimChar"/>
-        </w:rPr>
-        <w:t xml:space="preserve">##   |                                                                              |============================================================          |  85%  |                                                                              |===============================================================       |  90%  |                                                                              |==================================================================    |  95%  |                                                                              |======================================================================| 100%</w:t>
-      </w:r>
-      <w:r>
-        <w:br/>
-      </w:r>
-      <w:r>
-        <w:rPr>
-          <w:rStyle w:val="VerbatimChar"/>
-        </w:rPr>
-        <w:t xml:space="preserve">## </w:t>
-      </w:r>
-      <w:r>
-        <w:br/>
-      </w:r>
-      <w:r>
-        <w:rPr>
-          <w:rStyle w:val="VerbatimChar"/>
-        </w:rPr>
-        <w:t xml:space="preserve">## Bootstrap successfully completed</w:t>
-      </w:r>
-    </w:p>
-    <w:p>
-      <w:pPr>
-        <w:pStyle w:val="SourceCode"/>
-      </w:pPr>
-      <w:r>
-        <w:rPr>
-          <w:rStyle w:val="FunctionTok"/>
-        </w:rPr>
-        <w:t xml:space="preserve">cat</w:t>
-      </w:r>
-      <w:r>
-        <w:rPr>
-          <w:rStyle w:val="NormalTok"/>
-        </w:rPr>
-        <w:t xml:space="preserve">(</w:t>
-      </w:r>
-      <w:r>
-        <w:rPr>
-          <w:rStyle w:val="StringTok"/>
-        </w:rPr>
-        <w:t xml:space="preserve">"Bootstrap estimated standard errors are"</w:t>
-      </w:r>
-      <w:r>
-        <w:rPr>
-          <w:rStyle w:val="NormalTok"/>
-        </w:rPr>
-        <w:t xml:space="preserve">,</w:t>
-      </w:r>
-      <w:r>
-        <w:rPr>
-          <w:rStyle w:val="FunctionTok"/>
-        </w:rPr>
-        <w:t xml:space="preserve">apply</w:t>
-      </w:r>
-      <w:r>
-        <w:rPr>
-          <w:rStyle w:val="NormalTok"/>
-        </w:rPr>
-        <w:t xml:space="preserve">(BootPars,</w:t>
-      </w:r>
-      <w:r>
-        <w:rPr>
-          <w:rStyle w:val="DecValTok"/>
-        </w:rPr>
-        <w:t xml:space="preserve">2</w:t>
-      </w:r>
-      <w:r>
-        <w:rPr>
-          <w:rStyle w:val="NormalTok"/>
-        </w:rPr>
-        <w:t xml:space="preserve">,sd))</w:t>
-      </w:r>
-    </w:p>
-    <w:p>
-      <w:pPr>
-        <w:pStyle w:val="SourceCode"/>
-      </w:pPr>
-      <w:r>
-        <w:rPr>
-          <w:rStyle w:val="VerbatimChar"/>
-        </w:rPr>
-        <w:t xml:space="preserve">## Bootstrap estimated standard errors are 0.6148136 0.5194328 0.477994 0.5911855</w:t>
+        <w:t xml:space="preserve">## Bootstrap estimated standard errors are 0.5146244 0.4983741 0.4782095 0.4975152</w:t>
       </w:r>
     </w:p>
     <w:bookmarkEnd w:id="58"/>

</xml_diff>